<commit_message>
correcoes no doc de analise - Login
</commit_message>
<xml_diff>
--- a/Documentação/Documentos/Análises/Doc de Analise/HMA_Login.docx
+++ b/Documentação/Documentos/Análises/Doc de Analise/HMA_Login.docx
@@ -195,7 +195,13 @@
         <w:t>Esta ro</w:t>
       </w:r>
       <w:r>
-        <w:t>tina deverá estar disponível quando o aplicativo for executado.</w:t>
+        <w:t>tina deverá esta</w:t>
+      </w:r>
+      <w:r>
+        <w:t>r disponível quando a aplicação for executada</w:t>
+      </w:r>
+      <w:r>
+        <w:t>.</w:t>
       </w:r>
     </w:p>
     <w:p>
@@ -221,6 +227,7 @@
         <w:tabs>
           <w:tab w:val="left" w:pos="1590"/>
         </w:tabs>
+        <w:jc w:val="center"/>
         <w:rPr>
           <w:b/>
           <w:sz w:val="26"/>
@@ -262,6 +269,7 @@
         <w:tabs>
           <w:tab w:val="left" w:pos="1590"/>
         </w:tabs>
+        <w:jc w:val="center"/>
       </w:pPr>
       <w:r>
         <w:rPr>
@@ -270,9 +278,9 @@
         </w:rPr>
         <w:drawing>
           <wp:inline distT="0" distB="0" distL="0" distR="0">
-            <wp:extent cx="3486150" cy="2695575"/>
-            <wp:effectExtent l="0" t="0" r="0" b="9525"/>
-            <wp:docPr id="3" name="Imagem 3"/>
+            <wp:extent cx="3219450" cy="2800350"/>
+            <wp:effectExtent l="0" t="0" r="0" b="0"/>
+            <wp:docPr id="2" name="Imagem 2"/>
             <wp:cNvGraphicFramePr>
               <a:graphicFrameLocks xmlns:a="http://schemas.openxmlformats.org/drawingml/2006/main" noChangeAspect="1"/>
             </wp:cNvGraphicFramePr>
@@ -301,7 +309,7 @@
                   <pic:spPr bwMode="auto">
                     <a:xfrm>
                       <a:off x="0" y="0"/>
-                      <a:ext cx="3486150" cy="2695575"/>
+                      <a:ext cx="3219450" cy="2800350"/>
                     </a:xfrm>
                     <a:prstGeom prst="rect">
                       <a:avLst/>
@@ -317,9 +325,8 @@
           </wp:inline>
         </w:drawing>
       </w:r>
-      <w:r>
-        <w:tab/>
-      </w:r>
+      <w:bookmarkStart w:id="0" w:name="_GoBack"/>
+      <w:bookmarkEnd w:id="0"/>
     </w:p>
     <w:p>
       <w:pPr>
@@ -340,6 +347,9 @@
         <w:t>Login</w:t>
       </w:r>
       <w:proofErr w:type="spellEnd"/>
+      <w:r>
+        <w:t>.</w:t>
+      </w:r>
     </w:p>
     <w:p>
       <w:pPr>
@@ -359,23 +369,21 @@
         <w:t xml:space="preserve"> “</w:t>
       </w:r>
       <w:proofErr w:type="spellStart"/>
-      <w:proofErr w:type="gramStart"/>
       <w:r>
         <w:t>Login</w:t>
       </w:r>
       <w:proofErr w:type="spellEnd"/>
       <w:r>
-        <w:t xml:space="preserve"> ”</w:t>
-      </w:r>
-      <w:proofErr w:type="gramEnd"/>
-      <w:r>
-        <w:t xml:space="preserve"> e “</w:t>
+        <w:t>” e “</w:t>
       </w:r>
       <w:r>
         <w:t>Senha</w:t>
       </w:r>
       <w:r>
         <w:t>”</w:t>
+      </w:r>
+      <w:r>
+        <w:t>.</w:t>
       </w:r>
     </w:p>
     <w:p>
@@ -395,6 +403,9 @@
       <w:r>
         <w:t>para recuperar a mesma</w:t>
       </w:r>
+      <w:r>
+        <w:t>.</w:t>
+      </w:r>
     </w:p>
     <w:p>
       <w:pPr>
@@ -418,6 +429,9 @@
       <w:r>
         <w:t>” para acessar o sistema</w:t>
       </w:r>
+      <w:r>
+        <w:t>.</w:t>
+      </w:r>
     </w:p>
     <w:p>
       <w:pPr>
@@ -469,7 +483,10 @@
         <w:t>, alfanumérico</w:t>
       </w:r>
       <w:r>
-        <w:t>, não nulo</w:t>
+        <w:t>.</w:t>
+      </w:r>
+      <w:r>
+        <w:t xml:space="preserve"> </w:t>
       </w:r>
     </w:p>
     <w:p>
@@ -514,24 +531,144 @@
         <w:t>, alfanumérico</w:t>
       </w:r>
       <w:r>
-        <w:t>, não nulo</w:t>
-      </w:r>
-    </w:p>
-    <w:p>
-      <w:pPr>
+        <w:t>.</w:t>
+      </w:r>
+    </w:p>
+    <w:p>
+      <w:pPr>
+        <w:tabs>
+          <w:tab w:val="left" w:pos="2325"/>
+        </w:tabs>
+        <w:rPr>
+          <w:b/>
+        </w:rPr>
+      </w:pPr>
+      <w:r>
+        <w:rPr>
+          <w:b/>
+        </w:rPr>
+        <w:t>Regras:</w:t>
+      </w:r>
+    </w:p>
+    <w:p>
+      <w:pPr>
+        <w:pStyle w:val="PargrafodaLista"/>
+        <w:numPr>
+          <w:ilvl w:val="0"/>
+          <w:numId w:val="5"/>
+        </w:numPr>
         <w:tabs>
           <w:tab w:val="left" w:pos="1590"/>
         </w:tabs>
-        <w:ind w:left="360"/>
+      </w:pPr>
+      <w:r>
         <w:rPr>
           <w:b/>
         </w:rPr>
-      </w:pPr>
+        <w:t xml:space="preserve">Botão </w:t>
+      </w:r>
+      <w:proofErr w:type="spellStart"/>
       <w:r>
         <w:rPr>
           <w:b/>
         </w:rPr>
-        <w:t>Link</w:t>
+        <w:t>Enter</w:t>
+      </w:r>
+      <w:proofErr w:type="spellEnd"/>
+      <w:r>
+        <w:rPr>
+          <w:b/>
+        </w:rPr>
+        <w:t xml:space="preserve">: </w:t>
+      </w:r>
+      <w:r>
+        <w:t xml:space="preserve">Quando acionado, deverá </w:t>
+      </w:r>
+      <w:r>
+        <w:t xml:space="preserve">validar </w:t>
+      </w:r>
+      <w:proofErr w:type="spellStart"/>
+      <w:r>
+        <w:t>login</w:t>
+      </w:r>
+      <w:proofErr w:type="spellEnd"/>
+      <w:r>
+        <w:t xml:space="preserve"> e senha e caso as informações estejam corretas, acessar o sistema</w:t>
+      </w:r>
+      <w:r>
+        <w:t>.</w:t>
+      </w:r>
+    </w:p>
+    <w:p>
+      <w:pPr>
+        <w:pStyle w:val="PargrafodaLista"/>
+        <w:tabs>
+          <w:tab w:val="left" w:pos="1590"/>
+        </w:tabs>
+      </w:pPr>
+    </w:p>
+    <w:p>
+      <w:pPr>
+        <w:pStyle w:val="PargrafodaLista"/>
+        <w:numPr>
+          <w:ilvl w:val="0"/>
+          <w:numId w:val="5"/>
+        </w:numPr>
+        <w:tabs>
+          <w:tab w:val="left" w:pos="1590"/>
+        </w:tabs>
+      </w:pPr>
+      <w:r>
+        <w:t>N</w:t>
+      </w:r>
+      <w:r>
+        <w:t xml:space="preserve">ão permitir </w:t>
+      </w:r>
+      <w:proofErr w:type="spellStart"/>
+      <w:r>
+        <w:t>logar</w:t>
+      </w:r>
+      <w:proofErr w:type="spellEnd"/>
+      <w:r>
+        <w:t xml:space="preserve"> no sistema caso campos estejam vazios</w:t>
+      </w:r>
+      <w:r>
+        <w:t>.</w:t>
+      </w:r>
+      <w:r>
+        <w:t xml:space="preserve"> Exibir mensagem:</w:t>
+      </w:r>
+    </w:p>
+    <w:p>
+      <w:pPr>
+        <w:pStyle w:val="PargrafodaLista"/>
+        <w:numPr>
+          <w:ilvl w:val="1"/>
+          <w:numId w:val="5"/>
+        </w:numPr>
+        <w:tabs>
+          <w:tab w:val="left" w:pos="2325"/>
+        </w:tabs>
+      </w:pPr>
+      <w:r>
+        <w:t xml:space="preserve"> [Mensagem – “</w:t>
+      </w:r>
+      <w:proofErr w:type="spellStart"/>
+      <w:r>
+        <w:rPr>
+          <w:i/>
+        </w:rPr>
+        <w:t>Login</w:t>
+      </w:r>
+      <w:proofErr w:type="spellEnd"/>
+      <w:r>
+        <w:rPr>
+          <w:i/>
+        </w:rPr>
+        <w:t xml:space="preserve"> e/ou senha inválido</w:t>
+      </w:r>
+      <w:r>
+        <w:t>”]</w:t>
       </w:r>
     </w:p>
     <w:p>
@@ -552,116 +689,81 @@
         <w:rPr>
           <w:b/>
         </w:rPr>
-        <w:t xml:space="preserve">Esqueceu sua senha: </w:t>
-      </w:r>
-      <w:r>
-        <w:t xml:space="preserve">Caso o usuário esqueça a senha, clicar no link para envio da mesma no e-mail cadastrado </w:t>
-      </w:r>
-      <w:r>
-        <w:t>no cadastro de usuário</w:t>
-      </w:r>
-    </w:p>
-    <w:p>
-      <w:pPr>
+        <w:t>Link Esqueceu sua senha:</w:t>
+      </w:r>
+      <w:r>
+        <w:t xml:space="preserve"> </w:t>
+      </w:r>
+      <w:r>
+        <w:t xml:space="preserve">Ao clicar no link, o sistema deverá gerar uma nova senha, gravar no banco de dados e enviar para o e-mail do usuário. Se acionado quando os campos estiverem em branco, exibir a mensagem: </w:t>
+      </w:r>
+    </w:p>
+    <w:p>
+      <w:pPr>
+        <w:pStyle w:val="PargrafodaLista"/>
+        <w:numPr>
+          <w:ilvl w:val="1"/>
+          <w:numId w:val="5"/>
+        </w:numPr>
+        <w:tabs>
+          <w:tab w:val="left" w:pos="2325"/>
+        </w:tabs>
+      </w:pPr>
+      <w:r>
+        <w:t>[Mensagem – “</w:t>
+      </w:r>
+      <w:r>
+        <w:rPr>
+          <w:i/>
+        </w:rPr>
+        <w:t>Favor preencher o campo LOGIN</w:t>
+      </w:r>
+      <w:r>
+        <w:t>”]</w:t>
+      </w:r>
+    </w:p>
+    <w:p>
+      <w:pPr>
+        <w:pStyle w:val="PargrafodaLista"/>
         <w:tabs>
           <w:tab w:val="left" w:pos="1590"/>
         </w:tabs>
-        <w:rPr>
-          <w:b/>
-        </w:rPr>
-      </w:pPr>
-    </w:p>
-    <w:p>
-      <w:pPr>
+      </w:pPr>
+    </w:p>
+    <w:p>
+      <w:pPr>
+        <w:pStyle w:val="PargrafodaLista"/>
+        <w:tabs>
+          <w:tab w:val="left" w:pos="2325"/>
+        </w:tabs>
+        <w:ind w:left="1440"/>
+      </w:pPr>
+    </w:p>
+    <w:p>
+      <w:pPr>
+        <w:pStyle w:val="PargrafodaLista"/>
+        <w:tabs>
+          <w:tab w:val="left" w:pos="2325"/>
+        </w:tabs>
+        <w:ind w:left="1440"/>
+      </w:pPr>
+    </w:p>
+    <w:p>
+      <w:pPr>
+        <w:pStyle w:val="PargrafodaLista"/>
+        <w:tabs>
+          <w:tab w:val="left" w:pos="2325"/>
+        </w:tabs>
+        <w:ind w:left="1440"/>
+      </w:pPr>
+    </w:p>
+    <w:p>
+      <w:pPr>
+        <w:pStyle w:val="PargrafodaLista"/>
         <w:tabs>
           <w:tab w:val="left" w:pos="1590"/>
         </w:tabs>
-        <w:rPr>
-          <w:b/>
-        </w:rPr>
-      </w:pPr>
-      <w:r>
-        <w:rPr>
-          <w:b/>
-        </w:rPr>
-        <w:t>Botões:</w:t>
-      </w:r>
-    </w:p>
-    <w:p>
-      <w:pPr>
-        <w:pStyle w:val="PargrafodaLista"/>
-        <w:numPr>
-          <w:ilvl w:val="0"/>
-          <w:numId w:val="5"/>
-        </w:numPr>
-        <w:tabs>
-          <w:tab w:val="left" w:pos="1590"/>
-        </w:tabs>
-      </w:pPr>
-      <w:proofErr w:type="spellStart"/>
-      <w:r>
-        <w:rPr>
-          <w:b/>
-        </w:rPr>
-        <w:t>Enter</w:t>
-      </w:r>
-      <w:proofErr w:type="spellEnd"/>
-      <w:r>
-        <w:rPr>
-          <w:b/>
-        </w:rPr>
-        <w:t xml:space="preserve">: </w:t>
-      </w:r>
-      <w:r>
-        <w:t>Quando acionado, deverá acessar o sistema</w:t>
-      </w:r>
-    </w:p>
-    <w:p>
-      <w:pPr>
-        <w:tabs>
-          <w:tab w:val="left" w:pos="2325"/>
-        </w:tabs>
-        <w:rPr>
-          <w:b/>
-        </w:rPr>
-      </w:pPr>
-      <w:r>
-        <w:rPr>
-          <w:b/>
-        </w:rPr>
-        <w:t>Regras:</w:t>
-      </w:r>
-    </w:p>
-    <w:p>
-      <w:pPr>
-        <w:pStyle w:val="PargrafodaLista"/>
-        <w:numPr>
-          <w:ilvl w:val="0"/>
-          <w:numId w:val="5"/>
-        </w:numPr>
-        <w:tabs>
-          <w:tab w:val="left" w:pos="1590"/>
-        </w:tabs>
-      </w:pPr>
-      <w:r>
-        <w:t>N</w:t>
-      </w:r>
-      <w:r>
-        <w:t xml:space="preserve">ão permitir </w:t>
-      </w:r>
-      <w:proofErr w:type="spellStart"/>
-      <w:r>
-        <w:t>logar</w:t>
-      </w:r>
-      <w:proofErr w:type="spellEnd"/>
-      <w:r>
-        <w:t xml:space="preserve"> no sistema caso campos estejam vazios</w:t>
-      </w:r>
-      <w:bookmarkStart w:id="0" w:name="_GoBack"/>
-      <w:bookmarkEnd w:id="0"/>
-      <w:r>
-        <w:t>.</w:t>
-      </w:r>
+      </w:pPr>
     </w:p>
     <w:p>
       <w:pPr>
@@ -1395,7 +1497,7 @@
         <w:rFonts w:ascii="Symbol" w:hAnsi="Symbol" w:hint="default"/>
       </w:rPr>
     </w:lvl>
-    <w:lvl w:ilvl="1" w:tplc="04160003" w:tentative="1">
+    <w:lvl w:ilvl="1" w:tplc="04160003">
       <w:start w:val="1"/>
       <w:numFmt w:val="bullet"/>
       <w:lvlText w:val="o"/>

</xml_diff>

<commit_message>
docs atualizados atracao e login
</commit_message>
<xml_diff>
--- a/Documentação/Documentos/Análises/Doc de Analise/HMA_Login.docx
+++ b/Documentação/Documentos/Análises/Doc de Analise/HMA_Login.docx
@@ -134,11 +134,9 @@
       <w:r>
         <w:t xml:space="preserve">[DESENV] – </w:t>
       </w:r>
-      <w:proofErr w:type="spellStart"/>
       <w:r>
         <w:t>Login</w:t>
       </w:r>
-      <w:proofErr w:type="spellEnd"/>
     </w:p>
     <w:p/>
     <w:p>
@@ -160,13 +158,8 @@
       <w:r>
         <w:t xml:space="preserve">Criar a tela de </w:t>
       </w:r>
-      <w:proofErr w:type="spellStart"/>
-      <w:r>
-        <w:t>login</w:t>
-      </w:r>
-      <w:proofErr w:type="spellEnd"/>
-      <w:r>
-        <w:t xml:space="preserve"> do sistema.</w:t>
+      <w:r>
+        <w:t>login do sistema.</w:t>
       </w:r>
     </w:p>
     <w:p>
@@ -245,17 +238,8 @@
           <w:b/>
           <w:sz w:val="26"/>
         </w:rPr>
-        <w:t xml:space="preserve">Tela de </w:t>
-      </w:r>
-      <w:proofErr w:type="spellStart"/>
-      <w:r>
-        <w:rPr>
-          <w:b/>
-          <w:sz w:val="26"/>
-        </w:rPr>
-        <w:t>Login</w:t>
-      </w:r>
-      <w:proofErr w:type="spellEnd"/>
+        <w:t>Tela de Login</w:t>
+      </w:r>
       <w:r>
         <w:rPr>
           <w:b/>
@@ -325,8 +309,6 @@
           </wp:inline>
         </w:drawing>
       </w:r>
-      <w:bookmarkStart w:id="0" w:name="_GoBack"/>
-      <w:bookmarkEnd w:id="0"/>
     </w:p>
     <w:p>
       <w:pPr>
@@ -342,11 +324,9 @@
       <w:r>
         <w:t xml:space="preserve">O título da tela deverá ser </w:t>
       </w:r>
-      <w:proofErr w:type="spellStart"/>
       <w:r>
         <w:t>Login</w:t>
       </w:r>
-      <w:proofErr w:type="spellEnd"/>
       <w:r>
         <w:t>.</w:t>
       </w:r>
@@ -368,11 +348,9 @@
       <w:r>
         <w:t xml:space="preserve"> “</w:t>
       </w:r>
-      <w:proofErr w:type="spellStart"/>
       <w:r>
         <w:t>Login</w:t>
       </w:r>
-      <w:proofErr w:type="spellEnd"/>
       <w:r>
         <w:t>” e “</w:t>
       </w:r>
@@ -419,15 +397,7 @@
         </w:tabs>
       </w:pPr>
       <w:r>
-        <w:t>Deverá conter o botão “</w:t>
-      </w:r>
-      <w:proofErr w:type="spellStart"/>
-      <w:r>
-        <w:t>Enter</w:t>
-      </w:r>
-      <w:proofErr w:type="spellEnd"/>
-      <w:r>
-        <w:t>” para acessar o sistema</w:t>
+        <w:t>Deverá conter o botão “Enter” para acessar o sistema</w:t>
       </w:r>
       <w:r>
         <w:t>.</w:t>
@@ -474,7 +444,13 @@
         <w:t xml:space="preserve"> </w:t>
       </w:r>
       <w:r>
-        <w:t>Campo com tamanho máximo de 10</w:t>
+        <w:t>Campo com tamanho máximo de 1</w:t>
+      </w:r>
+      <w:r>
+        <w:t>0</w:t>
+      </w:r>
+      <w:r>
+        <w:t>0</w:t>
       </w:r>
       <w:r>
         <w:t xml:space="preserve"> caracteres</w:t>
@@ -522,8 +498,10 @@
         <w:t xml:space="preserve"> </w:t>
       </w:r>
       <w:r>
-        <w:t>Campo com tamanho máximo de 10</w:t>
-      </w:r>
+        <w:t>Campo com tamanho máximo de 20</w:t>
+      </w:r>
+      <w:bookmarkStart w:id="0" w:name="_GoBack"/>
+      <w:bookmarkEnd w:id="0"/>
       <w:r>
         <w:t xml:space="preserve"> caracteres</w:t>
       </w:r>
@@ -565,35 +543,13 @@
         <w:rPr>
           <w:b/>
         </w:rPr>
-        <w:t xml:space="preserve">Botão </w:t>
-      </w:r>
-      <w:proofErr w:type="spellStart"/>
-      <w:r>
-        <w:rPr>
-          <w:b/>
-        </w:rPr>
-        <w:t>Enter</w:t>
-      </w:r>
-      <w:proofErr w:type="spellEnd"/>
-      <w:r>
-        <w:rPr>
-          <w:b/>
-        </w:rPr>
-        <w:t xml:space="preserve">: </w:t>
+        <w:t xml:space="preserve">Botão Enter: </w:t>
       </w:r>
       <w:r>
         <w:t xml:space="preserve">Quando acionado, deverá </w:t>
       </w:r>
       <w:r>
-        <w:t xml:space="preserve">validar </w:t>
-      </w:r>
-      <w:proofErr w:type="spellStart"/>
-      <w:r>
-        <w:t>login</w:t>
-      </w:r>
-      <w:proofErr w:type="spellEnd"/>
-      <w:r>
-        <w:t xml:space="preserve"> e senha e caso as informações estejam corretas, acessar o sistema</w:t>
+        <w:t>validar login e senha e caso as informações estejam corretas, acessar o sistema</w:t>
       </w:r>
       <w:r>
         <w:t>.</w:t>
@@ -622,15 +578,7 @@
         <w:t>N</w:t>
       </w:r>
       <w:r>
-        <w:t xml:space="preserve">ão permitir </w:t>
-      </w:r>
-      <w:proofErr w:type="spellStart"/>
-      <w:r>
-        <w:t>logar</w:t>
-      </w:r>
-      <w:proofErr w:type="spellEnd"/>
-      <w:r>
-        <w:t xml:space="preserve"> no sistema caso campos estejam vazios</w:t>
+        <w:t>ão permitir logar no sistema caso campos estejam vazios</w:t>
       </w:r>
       <w:r>
         <w:t>.</w:t>
@@ -653,19 +601,11 @@
       <w:r>
         <w:t xml:space="preserve"> [Mensagem – “</w:t>
       </w:r>
-      <w:proofErr w:type="spellStart"/>
       <w:r>
         <w:rPr>
           <w:i/>
         </w:rPr>
-        <w:t>Login</w:t>
-      </w:r>
-      <w:proofErr w:type="spellEnd"/>
-      <w:r>
-        <w:rPr>
-          <w:i/>
-        </w:rPr>
-        <w:t xml:space="preserve"> e/ou senha inválido</w:t>
+        <w:t>Login e/ou senha inválido</w:t>
       </w:r>
       <w:r>
         <w:t>”]</w:t>

</xml_diff>